<commit_message>
Sacar nombre del prof
</commit_message>
<xml_diff>
--- a/TareaInterdisciplinaria/interdiscipliminario22-03-2017.docx
+++ b/TareaInterdisciplinaria/interdiscipliminario22-03-2017.docx
@@ -317,47 +317,6 @@
           <w:sz w:val="32"/>
         </w:rPr>
       </w:pPr>
-      <w:r>
-        <w:rPr>
-          <w:b/>
-          <w:sz w:val="32"/>
-        </w:rPr>
-        <w:t>INGENIERIA DE SOFTWARE II</w:t>
-      </w:r>
-    </w:p>
-    <w:p>
-      <w:pPr>
-        <w:jc w:val="center"/>
-        <w:rPr>
-          <w:sz w:val="32"/>
-        </w:rPr>
-      </w:pPr>
-      <w:r>
-        <w:rPr>
-          <w:sz w:val="32"/>
-        </w:rPr>
-        <w:t>Prof</w:t>
-      </w:r>
-      <w:r>
-        <w:rPr>
-          <w:sz w:val="32"/>
-        </w:rPr>
-        <w:t xml:space="preserve">. </w:t>
-      </w:r>
-      <w:r>
-        <w:rPr>
-          <w:sz w:val="32"/>
-        </w:rPr>
-        <w:t>Fausto Cardozo</w:t>
-      </w:r>
-    </w:p>
-    <w:p>
-      <w:pPr>
-        <w:jc w:val="center"/>
-        <w:rPr>
-          <w:sz w:val="32"/>
-        </w:rPr>
-      </w:pPr>
     </w:p>
     <w:p>
       <w:pPr>
@@ -427,7 +386,6 @@
         <w:rPr>
           <w:b/>
         </w:rPr>
-        <w:lastRenderedPageBreak/>
         <w:t>NDICE</w:t>
       </w:r>
     </w:p>
@@ -2529,8 +2487,6 @@
         </w:rPr>
         <w:t xml:space="preserve"> </w:t>
       </w:r>
-      <w:bookmarkStart w:id="6" w:name="_GoBack"/>
-      <w:bookmarkEnd w:id="6"/>
       <w:r>
         <w:rPr>
           <w:strike/>
@@ -2581,14 +2537,14 @@
           <w:sz w:val="36"/>
         </w:rPr>
       </w:pPr>
-      <w:bookmarkStart w:id="7" w:name="_Toc478398930"/>
+      <w:bookmarkStart w:id="6" w:name="_Toc478398930"/>
       <w:r>
         <w:rPr>
           <w:sz w:val="36"/>
         </w:rPr>
         <w:t>CAPITULO II</w:t>
       </w:r>
-      <w:bookmarkEnd w:id="7"/>
+      <w:bookmarkEnd w:id="6"/>
     </w:p>
     <w:p>
       <w:pPr>
@@ -2656,340 +2612,340 @@
       <w:pPr>
         <w:pStyle w:val="Ttulo2"/>
       </w:pPr>
-      <w:bookmarkStart w:id="8" w:name="_Toc478398931"/>
+      <w:bookmarkStart w:id="7" w:name="_Toc478398931"/>
       <w:r>
         <w:t>PROPÓSITO</w:t>
       </w:r>
+      <w:bookmarkEnd w:id="7"/>
+    </w:p>
+    <w:p/>
+    <w:p>
+      <w:r>
+        <w:t>La</w:t>
+      </w:r>
+      <w:r>
+        <w:t xml:space="preserve"> </w:t>
+      </w:r>
+      <w:r>
+        <w:t>presente</w:t>
+      </w:r>
+      <w:r>
+        <w:t xml:space="preserve"> </w:t>
+      </w:r>
+      <w:r>
+        <w:t>especificación</w:t>
+      </w:r>
+      <w:r>
+        <w:t xml:space="preserve"> de </w:t>
+      </w:r>
+      <w:r>
+        <w:t>requisitos</w:t>
+      </w:r>
+      <w:r>
+        <w:t xml:space="preserve"> de </w:t>
+      </w:r>
+      <w:r>
+        <w:t>software</w:t>
+      </w:r>
+      <w:r>
+        <w:t xml:space="preserve"> </w:t>
+      </w:r>
+      <w:r>
+        <w:t>surge con el objetivo primordial de</w:t>
+      </w:r>
+      <w:r>
+        <w:t xml:space="preserve"> </w:t>
+      </w:r>
+      <w:r>
+        <w:t xml:space="preserve">plasmar una descripción </w:t>
+      </w:r>
+      <w:r>
+        <w:t xml:space="preserve">detallada del </w:t>
+      </w:r>
+      <w:r>
+        <w:t>comportamiento del sistema que se desea construir,</w:t>
+      </w:r>
+      <w:r>
+        <w:t xml:space="preserve"> </w:t>
+      </w:r>
+      <w:r>
+        <w:t>permitiendo de esta manera co</w:t>
+      </w:r>
+      <w:r>
+        <w:t xml:space="preserve">ntar </w:t>
+      </w:r>
+      <w:r>
+        <w:t>con un documento que sirva</w:t>
+      </w:r>
+      <w:r>
+        <w:t xml:space="preserve"> como guía </w:t>
+      </w:r>
+      <w:r>
+        <w:t xml:space="preserve">de apoyo al equipo encargado </w:t>
+      </w:r>
+      <w:r>
+        <w:t>d</w:t>
+      </w:r>
+      <w:r>
+        <w:t>el desarrollo</w:t>
+      </w:r>
+      <w:r>
+        <w:t xml:space="preserve"> </w:t>
+      </w:r>
+      <w:r>
+        <w:t>del software</w:t>
+      </w:r>
+      <w:r>
+        <w:t xml:space="preserve">, </w:t>
+      </w:r>
+      <w:r>
+        <w:t>así</w:t>
+      </w:r>
+      <w:r>
+        <w:t xml:space="preserve"> como </w:t>
+      </w:r>
+      <w:r>
+        <w:t xml:space="preserve">también </w:t>
+      </w:r>
+      <w:r>
+        <w:t>a</w:t>
+      </w:r>
+      <w:r>
+        <w:t xml:space="preserve"> </w:t>
+      </w:r>
+      <w:r>
+        <w:t xml:space="preserve">todas </w:t>
+      </w:r>
+      <w:r>
+        <w:t>las</w:t>
+      </w:r>
+      <w:r>
+        <w:t xml:space="preserve"> </w:t>
+      </w:r>
+      <w:r>
+        <w:t>personas que harán uso del sistema</w:t>
+      </w:r>
+      <w:r>
+        <w:t xml:space="preserve"> una vez que haya sido </w:t>
+      </w:r>
+      <w:r>
+        <w:t>terminad</w:t>
+      </w:r>
+      <w:r>
+        <w:t>a.</w:t>
+      </w:r>
+    </w:p>
+    <w:p/>
+    <w:p>
+      <w:r>
+        <w:t xml:space="preserve">El propósito </w:t>
+      </w:r>
+      <w:r>
+        <w:t xml:space="preserve">del entregable </w:t>
+      </w:r>
+      <w:r>
+        <w:t xml:space="preserve">es proporcionar a las </w:t>
+      </w:r>
+      <w:r>
+        <w:t>empresas dedicadas al rubro de distribución de electrodomésticos</w:t>
+      </w:r>
+      <w:r>
+        <w:t xml:space="preserve"> un </w:t>
+      </w:r>
+      <w:r>
+        <w:t>aplicativo</w:t>
+      </w:r>
+      <w:r>
+        <w:t xml:space="preserve"> que </w:t>
+      </w:r>
+      <w:r>
+        <w:t>los módulos de gestión y existencia de product</w:t>
+      </w:r>
+      <w:r>
+        <w:t>os y mantenimiento de productos.</w:t>
+      </w:r>
+    </w:p>
+    <w:p>
+      <w:pPr>
+        <w:pStyle w:val="Ttulo2"/>
+      </w:pPr>
+      <w:bookmarkStart w:id="8" w:name="_Toc478398932"/>
+      <w:r>
+        <w:t>FUNCIONES</w:t>
+      </w:r>
+      <w:r>
+        <w:t xml:space="preserve"> DEL </w:t>
+      </w:r>
+      <w:r>
+        <w:t>SISTEMA</w:t>
+      </w:r>
       <w:bookmarkEnd w:id="8"/>
     </w:p>
     <w:p/>
     <w:p>
       <w:r>
-        <w:t>La</w:t>
-      </w:r>
-      <w:r>
-        <w:t xml:space="preserve"> </w:t>
-      </w:r>
-      <w:r>
-        <w:t>presente</w:t>
-      </w:r>
-      <w:r>
-        <w:t xml:space="preserve"> </w:t>
-      </w:r>
-      <w:r>
-        <w:t>especificación</w:t>
-      </w:r>
-      <w:r>
-        <w:t xml:space="preserve"> de </w:t>
-      </w:r>
-      <w:r>
-        <w:t>requisitos</w:t>
-      </w:r>
-      <w:r>
-        <w:t xml:space="preserve"> de </w:t>
-      </w:r>
-      <w:r>
-        <w:t>software</w:t>
-      </w:r>
-      <w:r>
-        <w:t xml:space="preserve"> </w:t>
-      </w:r>
-      <w:r>
-        <w:t>surge con el objetivo primordial de</w:t>
-      </w:r>
-      <w:r>
-        <w:t xml:space="preserve"> </w:t>
-      </w:r>
-      <w:r>
-        <w:t xml:space="preserve">plasmar una descripción </w:t>
-      </w:r>
-      <w:r>
-        <w:t xml:space="preserve">detallada del </w:t>
-      </w:r>
-      <w:r>
-        <w:t>comportamiento del sistema que se desea construir,</w:t>
-      </w:r>
-      <w:r>
-        <w:t xml:space="preserve"> </w:t>
-      </w:r>
-      <w:r>
-        <w:t>permitiendo de esta manera co</w:t>
-      </w:r>
-      <w:r>
-        <w:t xml:space="preserve">ntar </w:t>
-      </w:r>
-      <w:r>
-        <w:t>con un documento que sirva</w:t>
-      </w:r>
-      <w:r>
-        <w:t xml:space="preserve"> como guía </w:t>
-      </w:r>
-      <w:r>
-        <w:t xml:space="preserve">de apoyo al equipo encargado </w:t>
-      </w:r>
-      <w:r>
-        <w:t>d</w:t>
-      </w:r>
-      <w:r>
-        <w:t>el desarrollo</w:t>
-      </w:r>
-      <w:r>
-        <w:t xml:space="preserve"> </w:t>
-      </w:r>
-      <w:r>
-        <w:t>del software</w:t>
-      </w:r>
-      <w:r>
-        <w:t xml:space="preserve">, </w:t>
-      </w:r>
-      <w:r>
-        <w:t>así</w:t>
-      </w:r>
-      <w:r>
-        <w:t xml:space="preserve"> como </w:t>
-      </w:r>
-      <w:r>
-        <w:t xml:space="preserve">también </w:t>
-      </w:r>
-      <w:r>
-        <w:t>a</w:t>
-      </w:r>
-      <w:r>
-        <w:t xml:space="preserve"> </w:t>
-      </w:r>
-      <w:r>
-        <w:t xml:space="preserve">todas </w:t>
-      </w:r>
-      <w:r>
-        <w:t>las</w:t>
-      </w:r>
-      <w:r>
-        <w:t xml:space="preserve"> </w:t>
-      </w:r>
-      <w:r>
-        <w:t>personas que harán uso del sistema</w:t>
-      </w:r>
-      <w:r>
-        <w:t xml:space="preserve"> una vez que haya sido </w:t>
-      </w:r>
-      <w:r>
-        <w:t>terminad</w:t>
-      </w:r>
-      <w:r>
-        <w:t>a.</w:t>
-      </w:r>
-    </w:p>
-    <w:p/>
-    <w:p>
-      <w:r>
-        <w:t xml:space="preserve">El propósito </w:t>
-      </w:r>
-      <w:r>
-        <w:t xml:space="preserve">del entregable </w:t>
-      </w:r>
-      <w:r>
-        <w:t xml:space="preserve">es proporcionar a las </w:t>
-      </w:r>
-      <w:r>
-        <w:t>empresas dedicadas al rubro de distribución de electrodomésticos</w:t>
-      </w:r>
-      <w:r>
-        <w:t xml:space="preserve"> un </w:t>
-      </w:r>
-      <w:r>
-        <w:t>aplicativo</w:t>
-      </w:r>
-      <w:r>
-        <w:t xml:space="preserve"> que </w:t>
-      </w:r>
-      <w:r>
-        <w:t>los módulos de gestión y existencia de product</w:t>
-      </w:r>
-      <w:r>
-        <w:t>os y mantenimiento de productos.</w:t>
-      </w:r>
-    </w:p>
+        <w:t xml:space="preserve">La </w:t>
+      </w:r>
+      <w:r>
+        <w:t>aplicación</w:t>
+      </w:r>
+      <w:r>
+        <w:t xml:space="preserve"> </w:t>
+      </w:r>
+      <w:r>
+        <w:t xml:space="preserve">a desarrollar </w:t>
+      </w:r>
+      <w:r>
+        <w:t xml:space="preserve">permitirá </w:t>
+      </w:r>
+      <w:r>
+        <w:t xml:space="preserve">la </w:t>
+      </w:r>
+      <w:r>
+        <w:t>búsqueda,</w:t>
+      </w:r>
+      <w:r>
+        <w:t xml:space="preserve"> </w:t>
+      </w:r>
+      <w:r>
+        <w:t>creación,</w:t>
+      </w:r>
+      <w:r>
+        <w:t xml:space="preserve"> borrado y </w:t>
+      </w:r>
+      <w:r>
+        <w:t>actualización</w:t>
+      </w:r>
+      <w:r>
+        <w:t xml:space="preserve"> </w:t>
+      </w:r>
+      <w:r>
+        <w:t>dinámica</w:t>
+      </w:r>
+      <w:r>
+        <w:t xml:space="preserve"> </w:t>
+      </w:r>
+      <w:r>
+        <w:t>de los datos</w:t>
+      </w:r>
+      <w:r>
+        <w:t>.</w:t>
+      </w:r>
+      <w:r>
+        <w:t xml:space="preserve"> </w:t>
+      </w:r>
+    </w:p>
+    <w:p>
+      <w:r>
+        <w:t>De igual manera,</w:t>
+      </w:r>
+      <w:r>
+        <w:t xml:space="preserve"> </w:t>
+      </w:r>
+      <w:r>
+        <w:t xml:space="preserve">posibilitará </w:t>
+      </w:r>
+      <w:r>
+        <w:t>generar informes</w:t>
+      </w:r>
+      <w:r>
+        <w:t xml:space="preserve"> acerca de</w:t>
+      </w:r>
+      <w:r>
+        <w:t xml:space="preserve"> </w:t>
+      </w:r>
+      <w:r>
+        <w:t>los históricos de movimientos de pedidos según rangos a establecer;</w:t>
+      </w:r>
+      <w:r>
+        <w:t xml:space="preserve"> los</w:t>
+      </w:r>
+      <w:r>
+        <w:t xml:space="preserve"> cuales</w:t>
+      </w:r>
+      <w:r>
+        <w:t xml:space="preserve"> </w:t>
+      </w:r>
+      <w:r>
+        <w:t>podrán</w:t>
+      </w:r>
+      <w:r>
+        <w:t xml:space="preserve"> ser </w:t>
+      </w:r>
+      <w:r>
+        <w:t>guardados por el usuario en formato PDF</w:t>
+      </w:r>
+      <w:r>
+        <w:t xml:space="preserve"> </w:t>
+      </w:r>
+      <w:r>
+        <w:t>O X</w:t>
+      </w:r>
+      <w:r>
+        <w:t>L</w:t>
+      </w:r>
+      <w:r>
+        <w:t xml:space="preserve">S </w:t>
+      </w:r>
+      <w:r>
+        <w:t>o</w:t>
+      </w:r>
+      <w:r>
+        <w:t xml:space="preserve"> </w:t>
+      </w:r>
+      <w:r>
+        <w:t>ser</w:t>
+      </w:r>
+      <w:r>
+        <w:t xml:space="preserve"> </w:t>
+      </w:r>
+      <w:r>
+        <w:t>impres</w:t>
+      </w:r>
+      <w:r>
+        <w:t>o</w:t>
+      </w:r>
+      <w:r>
+        <w:t xml:space="preserve">s directamente a través del diálogo de </w:t>
+      </w:r>
+      <w:r>
+        <w:t xml:space="preserve">pantalla de la </w:t>
+      </w:r>
+      <w:r>
+        <w:t>impresora predeterminada</w:t>
+      </w:r>
+      <w:r>
+        <w:t>.</w:t>
+      </w:r>
+    </w:p>
+    <w:p/>
     <w:p>
       <w:pPr>
         <w:pStyle w:val="Ttulo2"/>
       </w:pPr>
-      <w:bookmarkStart w:id="9" w:name="_Toc478398932"/>
-      <w:r>
-        <w:t>FUNCIONES</w:t>
-      </w:r>
-      <w:r>
-        <w:t xml:space="preserve"> DEL </w:t>
-      </w:r>
-      <w:r>
-        <w:t>SISTEMA</w:t>
+      <w:bookmarkStart w:id="9" w:name="_Toc478398933"/>
+      <w:r>
+        <w:t>CARACTERÍSTICAS</w:t>
+      </w:r>
+      <w:r>
+        <w:t xml:space="preserve"> </w:t>
+      </w:r>
+      <w:r>
+        <w:t>DE</w:t>
+      </w:r>
+      <w:r>
+        <w:t xml:space="preserve"> </w:t>
+      </w:r>
+      <w:r>
+        <w:t>LOS</w:t>
+      </w:r>
+      <w:r>
+        <w:t xml:space="preserve"> </w:t>
+      </w:r>
+      <w:r>
+        <w:t>USUARIOS</w:t>
       </w:r>
       <w:bookmarkEnd w:id="9"/>
-    </w:p>
-    <w:p/>
-    <w:p>
-      <w:r>
-        <w:t xml:space="preserve">La </w:t>
-      </w:r>
-      <w:r>
-        <w:t>aplicación</w:t>
-      </w:r>
-      <w:r>
-        <w:t xml:space="preserve"> </w:t>
-      </w:r>
-      <w:r>
-        <w:t xml:space="preserve">a desarrollar </w:t>
-      </w:r>
-      <w:r>
-        <w:t xml:space="preserve">permitirá </w:t>
-      </w:r>
-      <w:r>
-        <w:t xml:space="preserve">la </w:t>
-      </w:r>
-      <w:r>
-        <w:t>búsqueda,</w:t>
-      </w:r>
-      <w:r>
-        <w:t xml:space="preserve"> </w:t>
-      </w:r>
-      <w:r>
-        <w:t>creación,</w:t>
-      </w:r>
-      <w:r>
-        <w:t xml:space="preserve"> borrado y </w:t>
-      </w:r>
-      <w:r>
-        <w:t>actualización</w:t>
-      </w:r>
-      <w:r>
-        <w:t xml:space="preserve"> </w:t>
-      </w:r>
-      <w:r>
-        <w:t>dinámica</w:t>
-      </w:r>
-      <w:r>
-        <w:t xml:space="preserve"> </w:t>
-      </w:r>
-      <w:r>
-        <w:t>de los datos</w:t>
-      </w:r>
-      <w:r>
-        <w:t>.</w:t>
-      </w:r>
-      <w:r>
-        <w:t xml:space="preserve"> </w:t>
-      </w:r>
-    </w:p>
-    <w:p>
-      <w:r>
-        <w:t>De igual manera,</w:t>
-      </w:r>
-      <w:r>
-        <w:t xml:space="preserve"> </w:t>
-      </w:r>
-      <w:r>
-        <w:t xml:space="preserve">posibilitará </w:t>
-      </w:r>
-      <w:r>
-        <w:t>generar informes</w:t>
-      </w:r>
-      <w:r>
-        <w:t xml:space="preserve"> acerca de</w:t>
-      </w:r>
-      <w:r>
-        <w:t xml:space="preserve"> </w:t>
-      </w:r>
-      <w:r>
-        <w:t>los históricos de movimientos de pedidos según rangos a establecer;</w:t>
-      </w:r>
-      <w:r>
-        <w:t xml:space="preserve"> los</w:t>
-      </w:r>
-      <w:r>
-        <w:t xml:space="preserve"> cuales</w:t>
-      </w:r>
-      <w:r>
-        <w:t xml:space="preserve"> </w:t>
-      </w:r>
-      <w:r>
-        <w:t>podrán</w:t>
-      </w:r>
-      <w:r>
-        <w:t xml:space="preserve"> ser </w:t>
-      </w:r>
-      <w:r>
-        <w:t>guardados por el usuario en formato PDF</w:t>
-      </w:r>
-      <w:r>
-        <w:t xml:space="preserve"> </w:t>
-      </w:r>
-      <w:r>
-        <w:t>O X</w:t>
-      </w:r>
-      <w:r>
-        <w:t>L</w:t>
-      </w:r>
-      <w:r>
-        <w:t xml:space="preserve">S </w:t>
-      </w:r>
-      <w:r>
-        <w:t>o</w:t>
-      </w:r>
-      <w:r>
-        <w:t xml:space="preserve"> </w:t>
-      </w:r>
-      <w:r>
-        <w:t>ser</w:t>
-      </w:r>
-      <w:r>
-        <w:t xml:space="preserve"> </w:t>
-      </w:r>
-      <w:r>
-        <w:t>impres</w:t>
-      </w:r>
-      <w:r>
-        <w:t>o</w:t>
-      </w:r>
-      <w:r>
-        <w:t xml:space="preserve">s directamente a través del diálogo de </w:t>
-      </w:r>
-      <w:r>
-        <w:t xml:space="preserve">pantalla de la </w:t>
-      </w:r>
-      <w:r>
-        <w:t>impresora predeterminada</w:t>
-      </w:r>
-      <w:r>
-        <w:t>.</w:t>
-      </w:r>
-    </w:p>
-    <w:p/>
-    <w:p>
-      <w:pPr>
-        <w:pStyle w:val="Ttulo2"/>
-      </w:pPr>
-      <w:bookmarkStart w:id="10" w:name="_Toc478398933"/>
-      <w:r>
-        <w:t>CARACTERÍSTICAS</w:t>
-      </w:r>
-      <w:r>
-        <w:t xml:space="preserve"> </w:t>
-      </w:r>
-      <w:r>
-        <w:t>DE</w:t>
-      </w:r>
-      <w:r>
-        <w:t xml:space="preserve"> </w:t>
-      </w:r>
-      <w:r>
-        <w:t>LOS</w:t>
-      </w:r>
-      <w:r>
-        <w:t xml:space="preserve"> </w:t>
-      </w:r>
-      <w:r>
-        <w:t>USUARIOS</w:t>
-      </w:r>
-      <w:bookmarkEnd w:id="10"/>
     </w:p>
     <w:p/>
     <w:p>
@@ -3050,56 +3006,56 @@
       <w:pPr>
         <w:pStyle w:val="Ttulo2"/>
       </w:pPr>
-      <w:bookmarkStart w:id="11" w:name="_Toc478398934"/>
+      <w:bookmarkStart w:id="10" w:name="_Toc478398934"/>
       <w:r>
         <w:t>REQUISITOS</w:t>
       </w:r>
+      <w:bookmarkEnd w:id="10"/>
+    </w:p>
+    <w:p/>
+    <w:p>
+      <w:r>
+        <w:t xml:space="preserve">En base a las necesidades de los usuarios, </w:t>
+      </w:r>
+      <w:r>
+        <w:t>y teniendo en cuenta el objetivo general del trabajo</w:t>
+      </w:r>
+      <w:r>
+        <w:t xml:space="preserve">, </w:t>
+      </w:r>
+      <w:r>
+        <w:t xml:space="preserve">en este apartado se </w:t>
+      </w:r>
+      <w:r>
+        <w:t xml:space="preserve">definen los </w:t>
+      </w:r>
+      <w:r>
+        <w:t xml:space="preserve">requerimientos </w:t>
+      </w:r>
+      <w:r>
+        <w:t>funcionales y no funcionales que deberán ser satisfechos por el sistema</w:t>
+      </w:r>
+      <w:r>
+        <w:t xml:space="preserve">, </w:t>
+      </w:r>
+      <w:r>
+        <w:t xml:space="preserve">los cuales se </w:t>
+      </w:r>
+      <w:r>
+        <w:t>especifican a continuación:</w:t>
+      </w:r>
+    </w:p>
+    <w:p>
+      <w:pPr>
+        <w:pStyle w:val="Ttulo2"/>
+      </w:pPr>
+      <w:bookmarkStart w:id="11" w:name="_TOC_250015"/>
+      <w:bookmarkStart w:id="12" w:name="_Toc478398935"/>
+      <w:r>
+        <w:t>PROCESO DE NEGOCIO</w:t>
+      </w:r>
       <w:bookmarkEnd w:id="11"/>
-    </w:p>
-    <w:p/>
-    <w:p>
-      <w:r>
-        <w:t xml:space="preserve">En base a las necesidades de los usuarios, </w:t>
-      </w:r>
-      <w:r>
-        <w:t>y teniendo en cuenta el objetivo general del trabajo</w:t>
-      </w:r>
-      <w:r>
-        <w:t xml:space="preserve">, </w:t>
-      </w:r>
-      <w:r>
-        <w:t xml:space="preserve">en este apartado se </w:t>
-      </w:r>
-      <w:r>
-        <w:t xml:space="preserve">definen los </w:t>
-      </w:r>
-      <w:r>
-        <w:t xml:space="preserve">requerimientos </w:t>
-      </w:r>
-      <w:r>
-        <w:t>funcionales y no funcionales que deberán ser satisfechos por el sistema</w:t>
-      </w:r>
-      <w:r>
-        <w:t xml:space="preserve">, </w:t>
-      </w:r>
-      <w:r>
-        <w:t xml:space="preserve">los cuales se </w:t>
-      </w:r>
-      <w:r>
-        <w:t>especifican a continuación:</w:t>
-      </w:r>
-    </w:p>
-    <w:p>
-      <w:pPr>
-        <w:pStyle w:val="Ttulo2"/>
-      </w:pPr>
-      <w:bookmarkStart w:id="12" w:name="_TOC_250015"/>
-      <w:bookmarkStart w:id="13" w:name="_Toc478398935"/>
-      <w:r>
-        <w:t>PROCESO DE NEGOCIO</w:t>
-      </w:r>
       <w:bookmarkEnd w:id="12"/>
-      <w:bookmarkEnd w:id="13"/>
     </w:p>
     <w:p/>
     <w:p>
@@ -3553,11 +3509,11 @@
       <w:pPr>
         <w:pStyle w:val="Ttulo2"/>
       </w:pPr>
-      <w:bookmarkStart w:id="14" w:name="_Toc478398936"/>
+      <w:bookmarkStart w:id="13" w:name="_Toc478398936"/>
       <w:r>
         <w:t>REQUISITOS FUNCIONALES</w:t>
       </w:r>
-      <w:bookmarkEnd w:id="14"/>
+      <w:bookmarkEnd w:id="13"/>
     </w:p>
     <w:p/>
     <w:p>
@@ -4938,7 +4894,7 @@
       <w:pPr>
         <w:pStyle w:val="Ttulo2"/>
       </w:pPr>
-      <w:bookmarkStart w:id="15" w:name="_Toc478398937"/>
+      <w:bookmarkStart w:id="14" w:name="_Toc478398937"/>
       <w:r>
         <w:t>REQUISITOS</w:t>
       </w:r>
@@ -4954,7 +4910,7 @@
       <w:r>
         <w:t>FUNCIONALES</w:t>
       </w:r>
-      <w:bookmarkEnd w:id="15"/>
+      <w:bookmarkEnd w:id="14"/>
     </w:p>
     <w:p>
       <w:r>
@@ -5072,6 +5028,10 @@
     <w:p/>
     <w:p/>
     <w:p/>
+    <w:p/>
+    <w:p/>
+    <w:p/>
+    <w:p/>
     <w:p>
       <w:pPr>
         <w:pStyle w:val="Ttulo1"/>
@@ -5080,50 +5040,14 @@
           <w:sz w:val="36"/>
         </w:rPr>
       </w:pPr>
-    </w:p>
-    <w:p>
-      <w:pPr>
-        <w:pStyle w:val="Ttulo1"/>
-        <w:jc w:val="center"/>
+      <w:bookmarkStart w:id="15" w:name="_Toc478398938"/>
+      <w:r>
         <w:rPr>
           <w:sz w:val="36"/>
         </w:rPr>
-      </w:pPr>
-    </w:p>
-    <w:p>
-      <w:pPr>
-        <w:pStyle w:val="Ttulo1"/>
-        <w:jc w:val="center"/>
-        <w:rPr>
-          <w:sz w:val="36"/>
-        </w:rPr>
-      </w:pPr>
-    </w:p>
-    <w:p>
-      <w:pPr>
-        <w:pStyle w:val="Ttulo1"/>
-        <w:jc w:val="center"/>
-        <w:rPr>
-          <w:sz w:val="36"/>
-        </w:rPr>
-      </w:pPr>
-    </w:p>
-    <w:p>
-      <w:pPr>
-        <w:pStyle w:val="Ttulo1"/>
-        <w:jc w:val="center"/>
-        <w:rPr>
-          <w:sz w:val="36"/>
-        </w:rPr>
-      </w:pPr>
-      <w:bookmarkStart w:id="16" w:name="_Toc478398938"/>
-      <w:r>
-        <w:rPr>
-          <w:sz w:val="36"/>
-        </w:rPr>
         <w:t>CAPITULO III</w:t>
       </w:r>
-      <w:bookmarkEnd w:id="16"/>
+      <w:bookmarkEnd w:id="15"/>
     </w:p>
     <w:p>
       <w:pPr>
@@ -5481,7 +5405,7 @@
       <w:pPr>
         <w:pStyle w:val="Ttulo2"/>
       </w:pPr>
-      <w:bookmarkStart w:id="17" w:name="_Toc478398939"/>
+      <w:bookmarkStart w:id="16" w:name="_Toc478398939"/>
       <w:r>
         <w:t>MODELO</w:t>
       </w:r>
@@ -5503,284 +5427,284 @@
       <w:r>
         <w:t>SISTEMA</w:t>
       </w:r>
+      <w:bookmarkEnd w:id="16"/>
+    </w:p>
+    <w:p>
+      <w:pPr>
+        <w:pStyle w:val="Prrafodelista"/>
+      </w:pPr>
+    </w:p>
+    <w:p>
+      <w:r>
+        <w:t>Duran</w:t>
+      </w:r>
+      <w:r>
+        <w:t>te</w:t>
+      </w:r>
+      <w:r>
+        <w:t xml:space="preserve"> </w:t>
+      </w:r>
+      <w:r>
+        <w:t>el</w:t>
+      </w:r>
+      <w:r>
+        <w:t xml:space="preserve"> </w:t>
+      </w:r>
+      <w:r>
+        <w:t>proceso</w:t>
+      </w:r>
+      <w:r>
+        <w:t xml:space="preserve"> </w:t>
+      </w:r>
+      <w:r>
+        <w:t>de</w:t>
+      </w:r>
+      <w:r>
+        <w:t xml:space="preserve"> </w:t>
+      </w:r>
+      <w:r>
+        <w:t>construcción</w:t>
+      </w:r>
+      <w:r>
+        <w:t xml:space="preserve"> </w:t>
+      </w:r>
+      <w:r>
+        <w:t>de</w:t>
+      </w:r>
+      <w:r>
+        <w:t xml:space="preserve"> </w:t>
+      </w:r>
+      <w:r>
+        <w:t>un</w:t>
+      </w:r>
+      <w:r>
+        <w:t xml:space="preserve"> </w:t>
+      </w:r>
+      <w:r>
+        <w:t>sistema,</w:t>
+      </w:r>
+      <w:r>
+        <w:t xml:space="preserve"> </w:t>
+      </w:r>
+      <w:r>
+        <w:t xml:space="preserve">una de las </w:t>
+      </w:r>
+      <w:r>
+        <w:t>etapas</w:t>
+      </w:r>
+      <w:r>
+        <w:t xml:space="preserve"> </w:t>
+      </w:r>
+      <w:r>
+        <w:t>más</w:t>
+      </w:r>
+      <w:r>
+        <w:t xml:space="preserve"> </w:t>
+      </w:r>
+      <w:r>
+        <w:t>relevante</w:t>
+      </w:r>
+      <w:r>
+        <w:t>s</w:t>
+      </w:r>
+      <w:r>
+        <w:t xml:space="preserve"> </w:t>
+      </w:r>
+      <w:r>
+        <w:t>y determinante</w:t>
+      </w:r>
+      <w:r>
+        <w:t>s</w:t>
+      </w:r>
+      <w:r>
+        <w:t xml:space="preserve"> </w:t>
+      </w:r>
+      <w:r>
+        <w:t>de</w:t>
+      </w:r>
+      <w:r>
+        <w:t xml:space="preserve"> </w:t>
+      </w:r>
+      <w:r>
+        <w:t>l</w:t>
+      </w:r>
+      <w:r>
+        <w:t>a</w:t>
+      </w:r>
+      <w:r>
+        <w:t xml:space="preserve"> </w:t>
+      </w:r>
+      <w:r>
+        <w:t>estructura</w:t>
+      </w:r>
+      <w:r>
+        <w:t xml:space="preserve"> </w:t>
+      </w:r>
+      <w:r>
+        <w:t xml:space="preserve">y </w:t>
+      </w:r>
+      <w:r>
+        <w:t>calidad</w:t>
+      </w:r>
+      <w:r>
+        <w:t xml:space="preserve"> del </w:t>
+      </w:r>
+      <w:r>
+        <w:t>software,</w:t>
+      </w:r>
+      <w:r>
+        <w:t xml:space="preserve"> </w:t>
+      </w:r>
+      <w:r>
+        <w:t xml:space="preserve">radica </w:t>
+      </w:r>
+      <w:r>
+        <w:t>e</w:t>
+      </w:r>
+      <w:r>
+        <w:t xml:space="preserve">n </w:t>
+      </w:r>
+      <w:r>
+        <w:t>el</w:t>
+      </w:r>
+      <w:r>
+        <w:t xml:space="preserve"> diseño de </w:t>
+      </w:r>
+      <w:r>
+        <w:t>un</w:t>
+      </w:r>
+      <w:r>
+        <w:t xml:space="preserve">a serie </w:t>
+      </w:r>
+      <w:r>
+        <w:t>de</w:t>
+      </w:r>
+      <w:r>
+        <w:t xml:space="preserve"> </w:t>
+      </w:r>
+      <w:r>
+        <w:t>diagramas</w:t>
+      </w:r>
+      <w:r>
+        <w:t xml:space="preserve"> que represent</w:t>
+      </w:r>
+      <w:r>
+        <w:t>e</w:t>
+      </w:r>
+      <w:r>
+        <w:t>n</w:t>
+      </w:r>
+      <w:r>
+        <w:t xml:space="preserve"> </w:t>
+      </w:r>
+      <w:r>
+        <w:t>la</w:t>
+      </w:r>
+      <w:r>
+        <w:t xml:space="preserve"> </w:t>
+      </w:r>
+      <w:r>
+        <w:t>aplicación</w:t>
+      </w:r>
+      <w:r>
+        <w:t xml:space="preserve"> </w:t>
+      </w:r>
+      <w:r>
+        <w:t>a</w:t>
+      </w:r>
+      <w:r>
+        <w:t xml:space="preserve"> </w:t>
+      </w:r>
+      <w:r>
+        <w:t>desarrollar</w:t>
+      </w:r>
+      <w:r>
+        <w:t>.</w:t>
+      </w:r>
+      <w:r>
+        <w:t xml:space="preserve"> </w:t>
+      </w:r>
+      <w:r>
+        <w:t>D</w:t>
+      </w:r>
+      <w:r>
+        <w:t>ad</w:t>
+      </w:r>
+      <w:r>
+        <w:t xml:space="preserve">a </w:t>
+      </w:r>
+      <w:r>
+        <w:t>est</w:t>
+      </w:r>
+      <w:r>
+        <w:t>a situación</w:t>
+      </w:r>
+      <w:r>
+        <w:t>,</w:t>
+      </w:r>
+      <w:r>
+        <w:t xml:space="preserve"> </w:t>
+      </w:r>
+      <w:r>
+        <w:t>a</w:t>
+      </w:r>
+      <w:r>
+        <w:t xml:space="preserve"> </w:t>
+      </w:r>
+      <w:r>
+        <w:t xml:space="preserve">seguir </w:t>
+      </w:r>
+      <w:r>
+        <w:t xml:space="preserve">se </w:t>
+      </w:r>
+      <w:r>
+        <w:t>brinda</w:t>
+      </w:r>
+      <w:r>
+        <w:t xml:space="preserve">, desde diferentes enfoques, </w:t>
+      </w:r>
+      <w:r>
+        <w:t>un modelo</w:t>
+      </w:r>
+      <w:r>
+        <w:t xml:space="preserve"> del plan a ejecutarse</w:t>
+      </w:r>
+      <w:r>
+        <w:t>.</w:t>
+      </w:r>
+    </w:p>
+    <w:p>
+      <w:pPr>
+        <w:pStyle w:val="Prrafodelista"/>
+      </w:pPr>
+    </w:p>
+    <w:p>
+      <w:pPr>
+        <w:pStyle w:val="Ttulo2"/>
+      </w:pPr>
+      <w:bookmarkStart w:id="17" w:name="_Toc478398940"/>
+      <w:r>
+        <w:t>DIAGRAMA</w:t>
+      </w:r>
+      <w:r>
+        <w:t xml:space="preserve"> </w:t>
+      </w:r>
+      <w:r>
+        <w:t>DE</w:t>
+      </w:r>
+      <w:r>
+        <w:t xml:space="preserve"> </w:t>
+      </w:r>
+      <w:r>
+        <w:t>ENTIDAD</w:t>
+      </w:r>
+      <w:r>
+        <w:t xml:space="preserve"> </w:t>
+      </w:r>
+      <w:r>
+        <w:t>RELACIONAMIENTO</w:t>
+      </w:r>
       <w:bookmarkEnd w:id="17"/>
-    </w:p>
-    <w:p>
-      <w:pPr>
-        <w:pStyle w:val="Prrafodelista"/>
-      </w:pPr>
-    </w:p>
-    <w:p>
-      <w:r>
-        <w:t>Duran</w:t>
-      </w:r>
-      <w:r>
-        <w:t>te</w:t>
-      </w:r>
-      <w:r>
-        <w:t xml:space="preserve"> </w:t>
-      </w:r>
-      <w:r>
-        <w:t>el</w:t>
-      </w:r>
-      <w:r>
-        <w:t xml:space="preserve"> </w:t>
-      </w:r>
-      <w:r>
-        <w:t>proceso</w:t>
-      </w:r>
-      <w:r>
-        <w:t xml:space="preserve"> </w:t>
-      </w:r>
-      <w:r>
-        <w:t>de</w:t>
-      </w:r>
-      <w:r>
-        <w:t xml:space="preserve"> </w:t>
-      </w:r>
-      <w:r>
-        <w:t>construcción</w:t>
-      </w:r>
-      <w:r>
-        <w:t xml:space="preserve"> </w:t>
-      </w:r>
-      <w:r>
-        <w:t>de</w:t>
-      </w:r>
-      <w:r>
-        <w:t xml:space="preserve"> </w:t>
-      </w:r>
-      <w:r>
-        <w:t>un</w:t>
-      </w:r>
-      <w:r>
-        <w:t xml:space="preserve"> </w:t>
-      </w:r>
-      <w:r>
-        <w:t>sistema,</w:t>
-      </w:r>
-      <w:r>
-        <w:t xml:space="preserve"> </w:t>
-      </w:r>
-      <w:r>
-        <w:t xml:space="preserve">una de las </w:t>
-      </w:r>
-      <w:r>
-        <w:t>etapas</w:t>
-      </w:r>
-      <w:r>
-        <w:t xml:space="preserve"> </w:t>
-      </w:r>
-      <w:r>
-        <w:t>más</w:t>
-      </w:r>
-      <w:r>
-        <w:t xml:space="preserve"> </w:t>
-      </w:r>
-      <w:r>
-        <w:t>relevante</w:t>
-      </w:r>
-      <w:r>
-        <w:t>s</w:t>
-      </w:r>
-      <w:r>
-        <w:t xml:space="preserve"> </w:t>
-      </w:r>
-      <w:r>
-        <w:t>y determinante</w:t>
-      </w:r>
-      <w:r>
-        <w:t>s</w:t>
-      </w:r>
-      <w:r>
-        <w:t xml:space="preserve"> </w:t>
-      </w:r>
-      <w:r>
-        <w:t>de</w:t>
-      </w:r>
-      <w:r>
-        <w:t xml:space="preserve"> </w:t>
-      </w:r>
-      <w:r>
-        <w:t>l</w:t>
-      </w:r>
-      <w:r>
-        <w:t>a</w:t>
-      </w:r>
-      <w:r>
-        <w:t xml:space="preserve"> </w:t>
-      </w:r>
-      <w:r>
-        <w:t>estructura</w:t>
-      </w:r>
-      <w:r>
-        <w:t xml:space="preserve"> </w:t>
-      </w:r>
-      <w:r>
-        <w:t xml:space="preserve">y </w:t>
-      </w:r>
-      <w:r>
-        <w:t>calidad</w:t>
-      </w:r>
-      <w:r>
-        <w:t xml:space="preserve"> del </w:t>
-      </w:r>
-      <w:r>
-        <w:t>software,</w:t>
-      </w:r>
-      <w:r>
-        <w:t xml:space="preserve"> </w:t>
-      </w:r>
-      <w:r>
-        <w:t xml:space="preserve">radica </w:t>
-      </w:r>
-      <w:r>
-        <w:t>e</w:t>
-      </w:r>
-      <w:r>
-        <w:t xml:space="preserve">n </w:t>
-      </w:r>
-      <w:r>
-        <w:t>el</w:t>
-      </w:r>
-      <w:r>
-        <w:t xml:space="preserve"> diseño de </w:t>
-      </w:r>
-      <w:r>
-        <w:t>un</w:t>
-      </w:r>
-      <w:r>
-        <w:t xml:space="preserve">a serie </w:t>
-      </w:r>
-      <w:r>
-        <w:t>de</w:t>
-      </w:r>
-      <w:r>
-        <w:t xml:space="preserve"> </w:t>
-      </w:r>
-      <w:r>
-        <w:t>diagramas</w:t>
-      </w:r>
-      <w:r>
-        <w:t xml:space="preserve"> que represent</w:t>
-      </w:r>
-      <w:r>
-        <w:t>e</w:t>
-      </w:r>
-      <w:r>
-        <w:t>n</w:t>
-      </w:r>
-      <w:r>
-        <w:t xml:space="preserve"> </w:t>
-      </w:r>
-      <w:r>
-        <w:t>la</w:t>
-      </w:r>
-      <w:r>
-        <w:t xml:space="preserve"> </w:t>
-      </w:r>
-      <w:r>
-        <w:t>aplicación</w:t>
-      </w:r>
-      <w:r>
-        <w:t xml:space="preserve"> </w:t>
-      </w:r>
-      <w:r>
-        <w:t>a</w:t>
-      </w:r>
-      <w:r>
-        <w:t xml:space="preserve"> </w:t>
-      </w:r>
-      <w:r>
-        <w:t>desarrollar</w:t>
-      </w:r>
-      <w:r>
-        <w:t>.</w:t>
-      </w:r>
-      <w:r>
-        <w:t xml:space="preserve"> </w:t>
-      </w:r>
-      <w:r>
-        <w:t>D</w:t>
-      </w:r>
-      <w:r>
-        <w:t>ad</w:t>
-      </w:r>
-      <w:r>
-        <w:t xml:space="preserve">a </w:t>
-      </w:r>
-      <w:r>
-        <w:t>est</w:t>
-      </w:r>
-      <w:r>
-        <w:t>a situación</w:t>
-      </w:r>
-      <w:r>
-        <w:t>,</w:t>
-      </w:r>
-      <w:r>
-        <w:t xml:space="preserve"> </w:t>
-      </w:r>
-      <w:r>
-        <w:t>a</w:t>
-      </w:r>
-      <w:r>
-        <w:t xml:space="preserve"> </w:t>
-      </w:r>
-      <w:r>
-        <w:t xml:space="preserve">seguir </w:t>
-      </w:r>
-      <w:r>
-        <w:t xml:space="preserve">se </w:t>
-      </w:r>
-      <w:r>
-        <w:t>brinda</w:t>
-      </w:r>
-      <w:r>
-        <w:t xml:space="preserve">, desde diferentes enfoques, </w:t>
-      </w:r>
-      <w:r>
-        <w:t>un modelo</w:t>
-      </w:r>
-      <w:r>
-        <w:t xml:space="preserve"> del plan a ejecutarse</w:t>
-      </w:r>
-      <w:r>
-        <w:t>.</w:t>
-      </w:r>
-    </w:p>
-    <w:p>
-      <w:pPr>
-        <w:pStyle w:val="Prrafodelista"/>
-      </w:pPr>
-    </w:p>
-    <w:p>
-      <w:pPr>
-        <w:pStyle w:val="Ttulo2"/>
-      </w:pPr>
-      <w:bookmarkStart w:id="18" w:name="_Toc478398940"/>
-      <w:r>
-        <w:t>DIAGRAMA</w:t>
-      </w:r>
-      <w:r>
-        <w:t xml:space="preserve"> </w:t>
-      </w:r>
-      <w:r>
-        <w:t>DE</w:t>
-      </w:r>
-      <w:r>
-        <w:t xml:space="preserve"> </w:t>
-      </w:r>
-      <w:r>
-        <w:t>ENTIDAD</w:t>
-      </w:r>
-      <w:r>
-        <w:t xml:space="preserve"> </w:t>
-      </w:r>
-      <w:r>
-        <w:t>RELACIONAMIENTO</w:t>
-      </w:r>
-      <w:bookmarkEnd w:id="18"/>
     </w:p>
     <w:p/>
     <w:p>
@@ -5999,14 +5923,14 @@
       <w:pPr>
         <w:pStyle w:val="Ttulo2"/>
       </w:pPr>
-      <w:bookmarkStart w:id="19" w:name="_Toc478398941"/>
+      <w:bookmarkStart w:id="18" w:name="_Toc478398941"/>
       <w:r>
         <w:t xml:space="preserve">DIAGRAMA DE CASOS DE </w:t>
       </w:r>
       <w:r>
         <w:t>USO</w:t>
       </w:r>
-      <w:bookmarkEnd w:id="19"/>
+      <w:bookmarkEnd w:id="18"/>
     </w:p>
     <w:p/>
     <w:p>
@@ -7537,14 +7461,14 @@
           <w:sz w:val="36"/>
         </w:rPr>
       </w:pPr>
-      <w:bookmarkStart w:id="20" w:name="_Toc478398942"/>
+      <w:bookmarkStart w:id="19" w:name="_Toc478398942"/>
       <w:r>
         <w:rPr>
           <w:sz w:val="36"/>
         </w:rPr>
         <w:t>CAPITULO IV</w:t>
       </w:r>
-      <w:bookmarkEnd w:id="20"/>
+      <w:bookmarkEnd w:id="19"/>
     </w:p>
     <w:p>
       <w:pPr>
@@ -7831,7 +7755,7 @@
       <w:pPr>
         <w:pStyle w:val="Ttulo2"/>
       </w:pPr>
-      <w:bookmarkStart w:id="21" w:name="_Toc478398943"/>
+      <w:bookmarkStart w:id="20" w:name="_Toc478398943"/>
       <w:r>
         <w:t>DISEÑO</w:t>
       </w:r>
@@ -7850,7 +7774,7 @@
       <w:r>
         <w:t>DATOS</w:t>
       </w:r>
-      <w:bookmarkEnd w:id="21"/>
+      <w:bookmarkEnd w:id="20"/>
     </w:p>
     <w:p/>
     <w:p>
@@ -8204,43 +8128,43 @@
       <w:pPr>
         <w:pStyle w:val="Ttulo2"/>
       </w:pPr>
-      <w:bookmarkStart w:id="22" w:name="_Toc478398944"/>
+      <w:bookmarkStart w:id="21" w:name="_Toc478398944"/>
       <w:r>
         <w:t xml:space="preserve">CONFIGURACIÓN DE LA CONEXIÓN A LA BASE DE </w:t>
       </w:r>
       <w:r>
         <w:t>DATOS</w:t>
       </w:r>
+      <w:bookmarkEnd w:id="21"/>
+    </w:p>
+    <w:p/>
+    <w:p>
+      <w:pPr>
+        <w:pStyle w:val="Ttulo2"/>
+      </w:pPr>
+      <w:bookmarkStart w:id="22" w:name="_Toc478398945"/>
+      <w:r>
+        <w:t>PERSISTENCIA</w:t>
+      </w:r>
+      <w:r>
+        <w:t xml:space="preserve"> </w:t>
+      </w:r>
+      <w:r>
+        <w:t>Y</w:t>
+      </w:r>
+      <w:r>
+        <w:t xml:space="preserve"> </w:t>
+      </w:r>
+      <w:r>
+        <w:t>MAPEO</w:t>
+      </w:r>
+      <w:r>
+        <w:t xml:space="preserve"> </w:t>
+      </w:r>
+      <w:r>
+        <w:t>OBJETO-RELACIONAL</w:t>
+      </w:r>
       <w:bookmarkEnd w:id="22"/>
-    </w:p>
-    <w:p/>
-    <w:p>
-      <w:pPr>
-        <w:pStyle w:val="Ttulo2"/>
-      </w:pPr>
-      <w:bookmarkStart w:id="23" w:name="_Toc478398945"/>
-      <w:r>
-        <w:t>PERSISTENCIA</w:t>
-      </w:r>
-      <w:r>
-        <w:t xml:space="preserve"> </w:t>
-      </w:r>
-      <w:r>
-        <w:t>Y</w:t>
-      </w:r>
-      <w:r>
-        <w:t xml:space="preserve"> </w:t>
-      </w:r>
-      <w:r>
-        <w:t>MAPEO</w:t>
-      </w:r>
-      <w:r>
-        <w:t xml:space="preserve"> </w:t>
-      </w:r>
-      <w:r>
-        <w:t>OBJETO-RELACIONAL</w:t>
-      </w:r>
-      <w:bookmarkEnd w:id="23"/>
     </w:p>
     <w:p>
       <w:r>
@@ -8471,7 +8395,10 @@
         </mc:AlternateContent>
       </w:r>
     </w:p>
-    <w:p/>
+    <w:p>
+      <w:bookmarkStart w:id="23" w:name="_GoBack"/>
+      <w:bookmarkEnd w:id="23"/>
+    </w:p>
     <w:p/>
     <w:p/>
     <w:p/>
@@ -9683,8 +9610,8 @@
         <w:tblLook w:val="04A0" w:firstRow="1" w:lastRow="0" w:firstColumn="1" w:lastColumn="0" w:noHBand="0" w:noVBand="1"/>
       </w:tblPr>
       <w:tblGrid>
-        <w:gridCol w:w="605"/>
-        <w:gridCol w:w="3937"/>
+        <w:gridCol w:w="851"/>
+        <w:gridCol w:w="3691"/>
         <w:gridCol w:w="1050"/>
         <w:gridCol w:w="654"/>
         <w:gridCol w:w="380"/>
@@ -9908,7 +9835,7 @@
         </w:trPr>
         <w:tc>
           <w:tcPr>
-            <w:tcW w:w="605" w:type="dxa"/>
+            <w:tcW w:w="851" w:type="dxa"/>
             <w:vMerge w:val="restart"/>
             <w:tcBorders>
               <w:top w:val="nil"/>
@@ -9941,7 +9868,7 @@
         </w:tc>
         <w:tc>
           <w:tcPr>
-            <w:tcW w:w="3937" w:type="dxa"/>
+            <w:tcW w:w="3691" w:type="dxa"/>
             <w:vMerge w:val="restart"/>
             <w:tcBorders>
               <w:top w:val="nil"/>
@@ -10150,7 +10077,7 @@
         </w:trPr>
         <w:tc>
           <w:tcPr>
-            <w:tcW w:w="605" w:type="dxa"/>
+            <w:tcW w:w="851" w:type="dxa"/>
             <w:vMerge/>
             <w:tcBorders>
               <w:top w:val="nil"/>
@@ -10174,7 +10101,7 @@
         </w:tc>
         <w:tc>
           <w:tcPr>
-            <w:tcW w:w="3937" w:type="dxa"/>
+            <w:tcW w:w="3691" w:type="dxa"/>
             <w:vMerge/>
             <w:tcBorders>
               <w:top w:val="nil"/>
@@ -10329,7 +10256,7 @@
         </w:trPr>
         <w:tc>
           <w:tcPr>
-            <w:tcW w:w="605" w:type="dxa"/>
+            <w:tcW w:w="851" w:type="dxa"/>
             <w:vMerge/>
             <w:tcBorders>
               <w:top w:val="nil"/>
@@ -10353,7 +10280,7 @@
         </w:tc>
         <w:tc>
           <w:tcPr>
-            <w:tcW w:w="3937" w:type="dxa"/>
+            <w:tcW w:w="3691" w:type="dxa"/>
             <w:tcBorders>
               <w:top w:val="nil"/>
               <w:left w:val="nil"/>
@@ -10558,7 +10485,7 @@
         </w:trPr>
         <w:tc>
           <w:tcPr>
-            <w:tcW w:w="605" w:type="dxa"/>
+            <w:tcW w:w="851" w:type="dxa"/>
             <w:vMerge/>
             <w:tcBorders>
               <w:top w:val="nil"/>
@@ -10582,7 +10509,7 @@
         </w:tc>
         <w:tc>
           <w:tcPr>
-            <w:tcW w:w="3937" w:type="dxa"/>
+            <w:tcW w:w="3691" w:type="dxa"/>
             <w:tcBorders>
               <w:top w:val="nil"/>
               <w:left w:val="nil"/>
@@ -10787,7 +10714,7 @@
         </w:trPr>
         <w:tc>
           <w:tcPr>
-            <w:tcW w:w="605" w:type="dxa"/>
+            <w:tcW w:w="851" w:type="dxa"/>
             <w:vMerge w:val="restart"/>
             <w:tcBorders>
               <w:top w:val="nil"/>
@@ -10820,7 +10747,7 @@
         </w:tc>
         <w:tc>
           <w:tcPr>
-            <w:tcW w:w="3937" w:type="dxa"/>
+            <w:tcW w:w="3691" w:type="dxa"/>
             <w:tcBorders>
               <w:top w:val="single" w:sz="4" w:space="0" w:color="auto"/>
               <w:left w:val="nil"/>
@@ -11013,7 +10940,7 @@
         </w:trPr>
         <w:tc>
           <w:tcPr>
-            <w:tcW w:w="605" w:type="dxa"/>
+            <w:tcW w:w="851" w:type="dxa"/>
             <w:vMerge/>
             <w:tcBorders>
               <w:top w:val="nil"/>
@@ -11037,7 +10964,7 @@
         </w:tc>
         <w:tc>
           <w:tcPr>
-            <w:tcW w:w="3937" w:type="dxa"/>
+            <w:tcW w:w="3691" w:type="dxa"/>
             <w:tcBorders>
               <w:top w:val="nil"/>
               <w:left w:val="nil"/>
@@ -11240,7 +11167,7 @@
         </w:trPr>
         <w:tc>
           <w:tcPr>
-            <w:tcW w:w="605" w:type="dxa"/>
+            <w:tcW w:w="851" w:type="dxa"/>
             <w:vMerge/>
             <w:tcBorders>
               <w:top w:val="nil"/>
@@ -11264,7 +11191,7 @@
         </w:tc>
         <w:tc>
           <w:tcPr>
-            <w:tcW w:w="3937" w:type="dxa"/>
+            <w:tcW w:w="3691" w:type="dxa"/>
             <w:tcBorders>
               <w:top w:val="nil"/>
               <w:left w:val="nil"/>
@@ -11475,7 +11402,7 @@
         </w:trPr>
         <w:tc>
           <w:tcPr>
-            <w:tcW w:w="605" w:type="dxa"/>
+            <w:tcW w:w="851" w:type="dxa"/>
             <w:vMerge/>
             <w:tcBorders>
               <w:top w:val="nil"/>
@@ -11499,7 +11426,7 @@
         </w:tc>
         <w:tc>
           <w:tcPr>
-            <w:tcW w:w="3937" w:type="dxa"/>
+            <w:tcW w:w="3691" w:type="dxa"/>
             <w:tcBorders>
               <w:top w:val="nil"/>
               <w:left w:val="nil"/>
@@ -11697,7 +11624,7 @@
         </w:trPr>
         <w:tc>
           <w:tcPr>
-            <w:tcW w:w="605" w:type="dxa"/>
+            <w:tcW w:w="851" w:type="dxa"/>
             <w:vMerge w:val="restart"/>
             <w:tcBorders>
               <w:top w:val="nil"/>
@@ -11730,7 +11657,7 @@
         </w:tc>
         <w:tc>
           <w:tcPr>
-            <w:tcW w:w="3937" w:type="dxa"/>
+            <w:tcW w:w="3691" w:type="dxa"/>
             <w:tcBorders>
               <w:top w:val="nil"/>
               <w:left w:val="nil"/>
@@ -11923,7 +11850,7 @@
         </w:trPr>
         <w:tc>
           <w:tcPr>
-            <w:tcW w:w="605" w:type="dxa"/>
+            <w:tcW w:w="851" w:type="dxa"/>
             <w:vMerge/>
             <w:tcBorders>
               <w:top w:val="nil"/>
@@ -11947,7 +11874,7 @@
         </w:tc>
         <w:tc>
           <w:tcPr>
-            <w:tcW w:w="3937" w:type="dxa"/>
+            <w:tcW w:w="3691" w:type="dxa"/>
             <w:tcBorders>
               <w:top w:val="nil"/>
               <w:left w:val="nil"/>
@@ -12150,7 +12077,7 @@
         </w:trPr>
         <w:tc>
           <w:tcPr>
-            <w:tcW w:w="605" w:type="dxa"/>
+            <w:tcW w:w="851" w:type="dxa"/>
             <w:vMerge/>
             <w:tcBorders>
               <w:top w:val="nil"/>
@@ -12174,7 +12101,7 @@
         </w:tc>
         <w:tc>
           <w:tcPr>
-            <w:tcW w:w="3937" w:type="dxa"/>
+            <w:tcW w:w="3691" w:type="dxa"/>
             <w:tcBorders>
               <w:top w:val="nil"/>
               <w:left w:val="nil"/>
@@ -12377,7 +12304,7 @@
         </w:trPr>
         <w:tc>
           <w:tcPr>
-            <w:tcW w:w="605" w:type="dxa"/>
+            <w:tcW w:w="851" w:type="dxa"/>
             <w:vMerge/>
             <w:tcBorders>
               <w:top w:val="nil"/>
@@ -12401,7 +12328,7 @@
         </w:tc>
         <w:tc>
           <w:tcPr>
-            <w:tcW w:w="3937" w:type="dxa"/>
+            <w:tcW w:w="3691" w:type="dxa"/>
             <w:tcBorders>
               <w:top w:val="nil"/>
               <w:left w:val="nil"/>
@@ -16936,7 +16863,7 @@
 </file>
 
 <file path=customXml/itemProps2.xml><?xml version="1.0" encoding="utf-8"?>
-<ds:datastoreItem xmlns:ds="http://schemas.openxmlformats.org/officeDocument/2006/customXml" ds:itemID="{542B9F72-5B1F-45EC-B6B3-52494CDD44DF}">
+<ds:datastoreItem xmlns:ds="http://schemas.openxmlformats.org/officeDocument/2006/customXml" ds:itemID="{92C6CBD3-43F2-4C24-B35A-88DB461D6B84}">
   <ds:schemaRefs>
     <ds:schemaRef ds:uri="http://schemas.openxmlformats.org/officeDocument/2006/bibliography"/>
   </ds:schemaRefs>

</xml_diff>